<commit_message>
Primeira linha do livro
</commit_message>
<xml_diff>
--- a/Livro1.docx
+++ b/Livro1.docx
@@ -6,10 +6,23 @@
       <w:pPr>
         <w:jc w:val="center"/>
       </w:pPr>
-      <w:bookmarkStart w:id="0" w:name="_GoBack"/>
       <w:r>
         <w:t>Inicio do meu livro</w:t>
       </w:r>
+    </w:p>
+    <w:p>
+      <w:pPr>
+        <w:jc w:val="center"/>
+      </w:pPr>
+      <w:proofErr w:type="spellStart"/>
+      <w:r>
+        <w:t>Commit</w:t>
+      </w:r>
+      <w:proofErr w:type="spellEnd"/>
+      <w:r>
+        <w:t xml:space="preserve"> inicial do meu livro</w:t>
+      </w:r>
+      <w:bookmarkStart w:id="0" w:name="_GoBack"/>
       <w:bookmarkEnd w:id="0"/>
     </w:p>
     <w:sectPr>

</xml_diff>